<commit_message>
Worksheets and solutions finished
</commit_message>
<xml_diff>
--- a/vgjohn/module/weight_ratio_worksheet.docx
+++ b/vgjohn/module/weight_ratio_worksheet.docx
@@ -27,23 +27,158 @@
     </w:p>
     <w:p>
       <w:pPr>
-        <w:rPr>
-          <w:rFonts w:asciiTheme="minorHAnsi" w:hAnsiTheme="minorHAnsi" w:cstheme="minorHAnsi"/>
-          <w:b/>
-          <w:bCs/>
-          <w:sz w:val="20"/>
-          <w:szCs w:val="20"/>
-        </w:rPr>
-      </w:pPr>
-      <w:r>
-        <w:rPr>
-          <w:rFonts w:asciiTheme="minorHAnsi" w:hAnsiTheme="minorHAnsi" w:cstheme="minorHAnsi"/>
-          <w:b/>
-          <w:bCs/>
-          <w:sz w:val="20"/>
-          <w:szCs w:val="20"/>
-        </w:rPr>
-        <w:t xml:space="preserve">Many weightlifters wish to track the ratio between the weight they use for dumbbell press (using two, equal size dumbbells), compared to flat bench press, (using a bar and equal size plates on either side). Below is a dataset with observations from 18 weightlifters and their corresponding ratio: </w:t>
+        <w:pStyle w:val="NormalWeb"/>
+        <w:rPr>
+          <w:rFonts w:asciiTheme="minorHAnsi" w:hAnsiTheme="minorHAnsi" w:cstheme="minorHAnsi"/>
+          <w:b/>
+          <w:bCs/>
+          <w:sz w:val="20"/>
+          <w:szCs w:val="20"/>
+        </w:rPr>
+      </w:pPr>
+      <w:r>
+        <w:rPr>
+          <w:rFonts w:asciiTheme="minorHAnsi" w:hAnsiTheme="minorHAnsi" w:cstheme="minorHAnsi"/>
+          <w:b/>
+          <w:bCs/>
+          <w:sz w:val="20"/>
+          <w:szCs w:val="20"/>
+        </w:rPr>
+        <w:t>Many weightlifters wish to track the ratio between the weight they use for dumbbell press (using two, equal size dumbbells), compared to flat bench press, (using a bar and equal size plates on either side</w:t>
+      </w:r>
+      <w:proofErr w:type="gramStart"/>
+      <w:r>
+        <w:rPr>
+          <w:rFonts w:asciiTheme="minorHAnsi" w:hAnsiTheme="minorHAnsi" w:cstheme="minorHAnsi"/>
+          <w:b/>
+          <w:bCs/>
+          <w:sz w:val="20"/>
+          <w:szCs w:val="20"/>
+        </w:rPr>
+        <w:t>).</w:t>
+      </w:r>
+      <w:r>
+        <w:rPr>
+          <w:rFonts w:asciiTheme="minorHAnsi" w:hAnsiTheme="minorHAnsi" w:cstheme="minorHAnsi"/>
+          <w:b/>
+          <w:bCs/>
+          <w:sz w:val="20"/>
+          <w:szCs w:val="20"/>
+        </w:rPr>
+        <w:t>The</w:t>
+      </w:r>
+      <w:proofErr w:type="gramEnd"/>
+      <w:r>
+        <w:rPr>
+          <w:rFonts w:asciiTheme="minorHAnsi" w:hAnsiTheme="minorHAnsi" w:cstheme="minorHAnsi"/>
+          <w:b/>
+          <w:bCs/>
+          <w:sz w:val="20"/>
+          <w:szCs w:val="20"/>
+        </w:rPr>
+        <w:t xml:space="preserve"> goal of the ratio is </w:t>
+      </w:r>
+      <w:r>
+        <w:rPr>
+          <w:rFonts w:asciiTheme="minorHAnsi" w:hAnsiTheme="minorHAnsi" w:cstheme="minorHAnsi"/>
+          <w:b/>
+          <w:bCs/>
+          <w:sz w:val="20"/>
+          <w:szCs w:val="20"/>
+        </w:rPr>
+        <w:t>to</w:t>
+      </w:r>
+      <w:r>
+        <w:rPr>
+          <w:rFonts w:asciiTheme="minorHAnsi" w:hAnsiTheme="minorHAnsi" w:cstheme="minorHAnsi"/>
+          <w:b/>
+          <w:bCs/>
+          <w:sz w:val="20"/>
+          <w:szCs w:val="20"/>
+        </w:rPr>
+        <w:t xml:space="preserve"> compare</w:t>
+      </w:r>
+      <w:r>
+        <w:rPr>
+          <w:rFonts w:asciiTheme="minorHAnsi" w:hAnsiTheme="minorHAnsi" w:cstheme="minorHAnsi"/>
+          <w:b/>
+          <w:bCs/>
+          <w:sz w:val="20"/>
+          <w:szCs w:val="20"/>
+        </w:rPr>
+        <w:t xml:space="preserve"> how much someone is lifting two dumbbells </w:t>
+      </w:r>
+      <w:r>
+        <w:rPr>
+          <w:rFonts w:asciiTheme="minorHAnsi" w:hAnsiTheme="minorHAnsi" w:cstheme="minorHAnsi"/>
+          <w:b/>
+          <w:bCs/>
+          <w:sz w:val="20"/>
+          <w:szCs w:val="20"/>
+        </w:rPr>
+        <w:t>versus</w:t>
+      </w:r>
+      <w:r>
+        <w:rPr>
+          <w:rFonts w:asciiTheme="minorHAnsi" w:hAnsiTheme="minorHAnsi" w:cstheme="minorHAnsi"/>
+          <w:b/>
+          <w:bCs/>
+          <w:sz w:val="20"/>
+          <w:szCs w:val="20"/>
+        </w:rPr>
+        <w:t xml:space="preserve"> how much they are able to lift the weighted barbell. </w:t>
+      </w:r>
+      <w:r>
+        <w:rPr>
+          <w:rFonts w:asciiTheme="minorHAnsi" w:hAnsiTheme="minorHAnsi" w:cstheme="minorHAnsi"/>
+          <w:b/>
+          <w:bCs/>
+          <w:sz w:val="20"/>
+          <w:szCs w:val="20"/>
+        </w:rPr>
+        <w:t>You obtain the ratio by multiplying the weight of one dumbbell by 2 (to account for the two weights that the person would hold) and dividing that weight by the amount someone is able to barbell bench press</w:t>
+      </w:r>
+      <w:r>
+        <w:rPr>
+          <w:rFonts w:asciiTheme="minorHAnsi" w:hAnsiTheme="minorHAnsi" w:cstheme="minorHAnsi"/>
+          <w:b/>
+          <w:bCs/>
+          <w:sz w:val="20"/>
+          <w:szCs w:val="20"/>
+        </w:rPr>
+        <w:t>.</w:t>
+      </w:r>
+    </w:p>
+    <w:p>
+      <w:pPr>
+        <w:pStyle w:val="NormalWeb"/>
+        <w:rPr>
+          <w:rFonts w:asciiTheme="minorHAnsi" w:hAnsiTheme="minorHAnsi" w:cstheme="minorHAnsi"/>
+          <w:b/>
+          <w:bCs/>
+          <w:sz w:val="20"/>
+          <w:szCs w:val="20"/>
+        </w:rPr>
+      </w:pPr>
+      <w:r>
+        <w:rPr>
+          <w:rFonts w:asciiTheme="minorHAnsi" w:hAnsiTheme="minorHAnsi" w:cstheme="minorHAnsi"/>
+          <w:b/>
+          <w:bCs/>
+          <w:sz w:val="20"/>
+          <w:szCs w:val="20"/>
+        </w:rPr>
+        <w:t>Below is a dataset with observations from 18 weightlifters and their corresponding ratio</w:t>
+      </w:r>
+      <w:r>
+        <w:rPr>
+          <w:rFonts w:asciiTheme="minorHAnsi" w:hAnsiTheme="minorHAnsi" w:cstheme="minorHAnsi"/>
+          <w:b/>
+          <w:bCs/>
+          <w:sz w:val="20"/>
+          <w:szCs w:val="20"/>
+        </w:rPr>
+        <w:t xml:space="preserve">. </w:t>
       </w:r>
     </w:p>
     <w:p>
@@ -122,24 +257,6 @@
     </w:p>
     <w:p>
       <w:pPr>
-        <w:rPr>
-          <w:rFonts w:asciiTheme="minorHAnsi" w:hAnsiTheme="minorHAnsi" w:cstheme="minorHAnsi"/>
-          <w:sz w:val="20"/>
-          <w:szCs w:val="20"/>
-        </w:rPr>
-      </w:pPr>
-    </w:p>
-    <w:p>
-      <w:pPr>
-        <w:rPr>
-          <w:rFonts w:asciiTheme="minorHAnsi" w:hAnsiTheme="minorHAnsi" w:cstheme="minorHAnsi"/>
-          <w:sz w:val="20"/>
-          <w:szCs w:val="20"/>
-        </w:rPr>
-      </w:pPr>
-    </w:p>
-    <w:p>
-      <w:pPr>
         <w:pStyle w:val="ListParagraph"/>
         <w:rPr>
           <w:rFonts w:asciiTheme="minorHAnsi" w:hAnsiTheme="minorHAnsi" w:cstheme="minorHAnsi"/>
@@ -583,7 +700,6 @@
           <w:bCs/>
           <w:noProof/>
         </w:rPr>
-        <w:lastRenderedPageBreak/>
         <w:drawing>
           <wp:anchor distT="0" distB="0" distL="114300" distR="114300" simplePos="0" relativeHeight="251659264" behindDoc="0" locked="0" layoutInCell="1" allowOverlap="1" wp14:anchorId="038B6896" wp14:editId="1637FE23">
             <wp:simplePos x="0" y="0"/>
@@ -1860,7 +1976,6 @@
     <w:name w:val="Normal (Web)"/>
     <w:basedOn w:val="Normal"/>
     <w:uiPriority w:val="99"/>
-    <w:semiHidden/>
     <w:unhideWhenUsed/>
     <w:rsid w:val="00C210E2"/>
     <w:pPr>

</xml_diff>